<commit_message>
CalculateItemAmount en RefactoringGolf java
</commit_message>
<xml_diff>
--- a/Documentos/Profesor/0. Indicaciones.docx
+++ b/Documentos/Profesor/0. Indicaciones.docx
@@ -233,6 +233,57 @@
     </w:p>
     <w:p>
       <w:pPr>
+        <w:numPr>
+          <w:ilvl w:val="0"/>
+          <w:numId w:val="1"/>
+        </w:numPr>
+        <w:shd w:val="clear" w:color="auto" w:fill="FFFFFF"/>
+        <w:spacing w:after="0" w:line="343" w:lineRule="atLeast"/>
+        <w:ind w:left="480"/>
+        <w:jc w:val="left"/>
+        <w:rPr>
+          <w:rFonts w:ascii="Helvetica" w:eastAsia="Times New Roman" w:hAnsi="Helvetica" w:cs="Helvetica"/>
+          <w:color w:val="000000"/>
+          <w:sz w:val="21"/>
+          <w:szCs w:val="21"/>
+          <w:lang w:eastAsia="es-PE"/>
+        </w:rPr>
+      </w:pPr>
+      <w:r>
+        <w:rPr>
+          <w:rFonts w:ascii="Helvetica" w:eastAsia="Times New Roman" w:hAnsi="Helvetica" w:cs="Helvetica"/>
+          <w:color w:val="000000"/>
+          <w:sz w:val="21"/>
+          <w:szCs w:val="21"/>
+          <w:lang w:eastAsia="es-PE"/>
+        </w:rPr>
+        <w:t xml:space="preserve">Mostrar el caso de </w:t>
+      </w:r>
+      <w:proofErr w:type="spellStart"/>
+      <w:r>
+        <w:rPr>
+          <w:rFonts w:ascii="Helvetica" w:eastAsia="Times New Roman" w:hAnsi="Helvetica" w:cs="Helvetica"/>
+          <w:color w:val="000000"/>
+          <w:sz w:val="21"/>
+          <w:szCs w:val="21"/>
+          <w:lang w:eastAsia="es-PE"/>
+        </w:rPr>
+        <w:t>Drupal</w:t>
+      </w:r>
+      <w:proofErr w:type="spellEnd"/>
+      <w:r>
+        <w:rPr>
+          <w:rFonts w:ascii="Helvetica" w:eastAsia="Times New Roman" w:hAnsi="Helvetica" w:cs="Helvetica"/>
+          <w:color w:val="000000"/>
+          <w:sz w:val="21"/>
+          <w:szCs w:val="21"/>
+          <w:lang w:eastAsia="es-PE"/>
+        </w:rPr>
+        <w:t xml:space="preserve"> y el caso de la Bolsa</w:t>
+      </w:r>
+    </w:p>
+    <w:p>
+      <w:pPr>
         <w:pStyle w:val="Ttulo2"/>
         <w:rPr>
           <w:rFonts w:eastAsia="Times New Roman"/>
@@ -245,57 +296,6 @@
           <w:lang w:eastAsia="es-PE"/>
         </w:rPr>
         <w:t>Concepto</w:t>
-      </w:r>
-    </w:p>
-    <w:p>
-      <w:pPr>
-        <w:numPr>
-          <w:ilvl w:val="0"/>
-          <w:numId w:val="2"/>
-        </w:numPr>
-        <w:shd w:val="clear" w:color="auto" w:fill="FFFFFF"/>
-        <w:spacing w:after="0" w:line="343" w:lineRule="atLeast"/>
-        <w:ind w:left="480"/>
-        <w:jc w:val="left"/>
-        <w:rPr>
-          <w:rFonts w:ascii="Helvetica" w:eastAsia="Times New Roman" w:hAnsi="Helvetica" w:cs="Helvetica"/>
-          <w:color w:val="000000"/>
-          <w:sz w:val="21"/>
-          <w:szCs w:val="21"/>
-          <w:lang w:eastAsia="es-PE"/>
-        </w:rPr>
-      </w:pPr>
-      <w:r>
-        <w:rPr>
-          <w:rFonts w:ascii="Helvetica" w:eastAsia="Times New Roman" w:hAnsi="Helvetica" w:cs="Helvetica"/>
-          <w:color w:val="000000"/>
-          <w:sz w:val="21"/>
-          <w:szCs w:val="21"/>
-          <w:lang w:eastAsia="es-PE"/>
-        </w:rPr>
-        <w:t xml:space="preserve">Mostrar el caso de </w:t>
-      </w:r>
-      <w:proofErr w:type="spellStart"/>
-      <w:r>
-        <w:rPr>
-          <w:rFonts w:ascii="Helvetica" w:eastAsia="Times New Roman" w:hAnsi="Helvetica" w:cs="Helvetica"/>
-          <w:color w:val="000000"/>
-          <w:sz w:val="21"/>
-          <w:szCs w:val="21"/>
-          <w:lang w:eastAsia="es-PE"/>
-        </w:rPr>
-        <w:t>Drupal</w:t>
-      </w:r>
-      <w:proofErr w:type="spellEnd"/>
-      <w:r>
-        <w:rPr>
-          <w:rFonts w:ascii="Helvetica" w:eastAsia="Times New Roman" w:hAnsi="Helvetica" w:cs="Helvetica"/>
-          <w:color w:val="000000"/>
-          <w:sz w:val="21"/>
-          <w:szCs w:val="21"/>
-          <w:lang w:eastAsia="es-PE"/>
-        </w:rPr>
-        <w:t xml:space="preserve"> y el caso de la Bolsa</w:t>
       </w:r>
     </w:p>
     <w:p>
@@ -831,16 +831,7 @@
         </w:r>
       </w:hyperlink>
       <w:r>
-        <w:t xml:space="preserve"> y responder</w:t>
-      </w:r>
-      <w:r>
-        <w:t xml:space="preserve"> </w:t>
-      </w:r>
-      <w:r>
-        <w:t>¿Es un código “limpio” o un código “sucio</w:t>
-      </w:r>
-      <w:r>
-        <w:t>”</w:t>
+        <w:t xml:space="preserve"> y responder ¿Es un código “limpio” o un código “sucio”</w:t>
       </w:r>
       <w:r>
         <w:t>?.</w:t>
@@ -1144,7 +1135,6 @@
           <w:szCs w:val="21"/>
           <w:lang w:eastAsia="es-PE"/>
         </w:rPr>
-        <w:lastRenderedPageBreak/>
         <w:t>Duración: 15</w:t>
       </w:r>
     </w:p>
@@ -1174,6 +1164,7 @@
           <w:szCs w:val="21"/>
           <w:lang w:eastAsia="es-PE"/>
         </w:rPr>
+        <w:lastRenderedPageBreak/>
         <w:t xml:space="preserve">Lectura del </w:t>
       </w:r>
       <w:proofErr w:type="spellStart"/>
@@ -1278,6 +1269,8 @@
         </w:rPr>
         <w:t>Búsqueda de ejemplo simple</w:t>
       </w:r>
+      <w:bookmarkStart w:id="0" w:name="_GoBack"/>
+      <w:bookmarkEnd w:id="0"/>
     </w:p>
     <w:p>
       <w:pPr>
@@ -2084,8 +2077,6 @@
         </w:rPr>
         <w:t>, VS, Eclipse)</w:t>
       </w:r>
-      <w:bookmarkStart w:id="0" w:name="_GoBack"/>
-      <w:bookmarkEnd w:id="0"/>
     </w:p>
     <w:p>
       <w:pPr>
@@ -2653,7 +2644,6 @@
           <w:szCs w:val="21"/>
           <w:lang w:eastAsia="es-PE"/>
         </w:rPr>
-        <w:lastRenderedPageBreak/>
         <w:t>Explicación del mapa mental</w:t>
       </w:r>
     </w:p>
@@ -2683,6 +2673,7 @@
           <w:szCs w:val="21"/>
           <w:lang w:eastAsia="es-PE"/>
         </w:rPr>
+        <w:lastRenderedPageBreak/>
         <w:t>Duración: 20 minutos</w:t>
       </w:r>
     </w:p>

</xml_diff>